<commit_message>
UC 2 TERMINADO EN PDF de CARLOS GRANADOS PRETEL
</commit_message>
<xml_diff>
--- a/UnidaddeCompetencia2.docx
+++ b/UnidaddeCompetencia2.docx
@@ -20,40 +20,62 @@
           <w:bCs/>
           <w:color w:val="000000"/>
         </w:rPr>
-        <w:t>Unidad de Competencia 2</w:t>
-      </w:r>
-    </w:p>
-    <w:p>
-      <w:pPr>
-        <w:spacing w:after="0" w:line="240" w:lineRule="auto"/>
-        <w:jc w:val="center"/>
+        <w:t xml:space="preserve">Unidad de </w:t>
+      </w:r>
+      <w:proofErr w:type="spellStart"/>
+      <w:r>
         <w:rPr>
           <w:rFonts w:ascii="Arial" w:eastAsia="Times New Roman" w:hAnsi="Arial" w:cs="Arial"/>
           <w:b/>
           <w:bCs/>
           <w:color w:val="000000"/>
         </w:rPr>
-      </w:pPr>
-    </w:p>
-    <w:p>
-      <w:pPr>
-        <w:spacing w:after="0" w:line="240" w:lineRule="auto"/>
+        <w:t>Competencia</w:t>
+      </w:r>
+      <w:proofErr w:type="spellEnd"/>
+      <w:r>
         <w:rPr>
           <w:rFonts w:ascii="Arial" w:eastAsia="Times New Roman" w:hAnsi="Arial" w:cs="Arial"/>
           <w:b/>
           <w:bCs/>
           <w:color w:val="000000"/>
         </w:rPr>
-      </w:pPr>
-      <w:r>
+        <w:t xml:space="preserve"> 2</w:t>
+      </w:r>
+    </w:p>
+    <w:p>
+      <w:pPr>
+        <w:spacing w:after="0" w:line="240" w:lineRule="auto"/>
+        <w:jc w:val="center"/>
         <w:rPr>
           <w:rFonts w:ascii="Arial" w:eastAsia="Times New Roman" w:hAnsi="Arial" w:cs="Arial"/>
           <w:b/>
           <w:bCs/>
           <w:color w:val="000000"/>
         </w:rPr>
+      </w:pPr>
+    </w:p>
+    <w:p>
+      <w:pPr>
+        <w:spacing w:after="0" w:line="240" w:lineRule="auto"/>
+        <w:rPr>
+          <w:rFonts w:ascii="Arial" w:eastAsia="Times New Roman" w:hAnsi="Arial" w:cs="Arial"/>
+          <w:b/>
+          <w:bCs/>
+          <w:color w:val="000000"/>
+        </w:rPr>
+      </w:pPr>
+      <w:proofErr w:type="spellStart"/>
+      <w:r>
+        <w:rPr>
+          <w:rFonts w:ascii="Arial" w:eastAsia="Times New Roman" w:hAnsi="Arial" w:cs="Arial"/>
+          <w:b/>
+          <w:bCs/>
+          <w:color w:val="000000"/>
+        </w:rPr>
         <w:t>Nombre</w:t>
       </w:r>
+      <w:proofErr w:type="spellEnd"/>
       <w:r>
         <w:rPr>
           <w:rFonts w:ascii="Arial" w:eastAsia="Times New Roman" w:hAnsi="Arial" w:cs="Arial"/>
@@ -140,7 +162,67 @@
           <w:szCs w:val="24"/>
           <w:lang w:val="es-ES"/>
         </w:rPr>
-        <w:t xml:space="preserve">Se debe visualizar el proceso a travez de commit en git </w:t>
+        <w:t xml:space="preserve">Se debe visualizar el proceso a </w:t>
+      </w:r>
+      <w:proofErr w:type="spellStart"/>
+      <w:r>
+        <w:rPr>
+          <w:rFonts w:ascii="Times New Roman" w:eastAsia="Times New Roman" w:hAnsi="Times New Roman" w:cs="Times New Roman"/>
+          <w:sz w:val="24"/>
+          <w:szCs w:val="24"/>
+          <w:lang w:val="es-ES"/>
+        </w:rPr>
+        <w:t>travez</w:t>
+      </w:r>
+      <w:proofErr w:type="spellEnd"/>
+      <w:r>
+        <w:rPr>
+          <w:rFonts w:ascii="Times New Roman" w:eastAsia="Times New Roman" w:hAnsi="Times New Roman" w:cs="Times New Roman"/>
+          <w:sz w:val="24"/>
+          <w:szCs w:val="24"/>
+          <w:lang w:val="es-ES"/>
+        </w:rPr>
+        <w:t xml:space="preserve"> de </w:t>
+      </w:r>
+      <w:proofErr w:type="spellStart"/>
+      <w:r>
+        <w:rPr>
+          <w:rFonts w:ascii="Times New Roman" w:eastAsia="Times New Roman" w:hAnsi="Times New Roman" w:cs="Times New Roman"/>
+          <w:sz w:val="24"/>
+          <w:szCs w:val="24"/>
+          <w:lang w:val="es-ES"/>
+        </w:rPr>
+        <w:t>commit</w:t>
+      </w:r>
+      <w:proofErr w:type="spellEnd"/>
+      <w:r>
+        <w:rPr>
+          <w:rFonts w:ascii="Times New Roman" w:eastAsia="Times New Roman" w:hAnsi="Times New Roman" w:cs="Times New Roman"/>
+          <w:sz w:val="24"/>
+          <w:szCs w:val="24"/>
+          <w:lang w:val="es-ES"/>
+        </w:rPr>
+        <w:t xml:space="preserve"> en </w:t>
+      </w:r>
+      <w:proofErr w:type="spellStart"/>
+      <w:r>
+        <w:rPr>
+          <w:rFonts w:ascii="Times New Roman" w:eastAsia="Times New Roman" w:hAnsi="Times New Roman" w:cs="Times New Roman"/>
+          <w:sz w:val="24"/>
+          <w:szCs w:val="24"/>
+          <w:lang w:val="es-ES"/>
+        </w:rPr>
+        <w:t>git</w:t>
+      </w:r>
+      <w:proofErr w:type="spellEnd"/>
+      <w:r>
+        <w:rPr>
+          <w:rFonts w:ascii="Times New Roman" w:eastAsia="Times New Roman" w:hAnsi="Times New Roman" w:cs="Times New Roman"/>
+          <w:sz w:val="24"/>
+          <w:szCs w:val="24"/>
+          <w:lang w:val="es-ES"/>
+        </w:rPr>
+        <w:t xml:space="preserve"> </w:t>
       </w:r>
     </w:p>
     <w:p>
@@ -165,8 +247,19 @@
           <w:szCs w:val="24"/>
           <w:lang w:val="es-ES"/>
         </w:rPr>
-        <w:t>Compartir el link de github</w:t>
-      </w:r>
+        <w:t xml:space="preserve">Compartir el link de </w:t>
+      </w:r>
+      <w:proofErr w:type="spellStart"/>
+      <w:r>
+        <w:rPr>
+          <w:rFonts w:ascii="Times New Roman" w:eastAsia="Times New Roman" w:hAnsi="Times New Roman" w:cs="Times New Roman"/>
+          <w:sz w:val="24"/>
+          <w:szCs w:val="24"/>
+          <w:lang w:val="es-ES"/>
+        </w:rPr>
+        <w:t>github</w:t>
+      </w:r>
+      <w:proofErr w:type="spellEnd"/>
     </w:p>
     <w:p>
       <w:pPr>
@@ -190,8 +283,152 @@
           <w:szCs w:val="24"/>
           <w:lang w:val="es-ES"/>
         </w:rPr>
-        <w:t>Entregar el documento al ula virtual en pdf</w:t>
-      </w:r>
+        <w:t xml:space="preserve">Entregar el documento al </w:t>
+      </w:r>
+      <w:proofErr w:type="spellStart"/>
+      <w:r>
+        <w:rPr>
+          <w:rFonts w:ascii="Times New Roman" w:eastAsia="Times New Roman" w:hAnsi="Times New Roman" w:cs="Times New Roman"/>
+          <w:sz w:val="24"/>
+          <w:szCs w:val="24"/>
+          <w:lang w:val="es-ES"/>
+        </w:rPr>
+        <w:t>ula</w:t>
+      </w:r>
+      <w:proofErr w:type="spellEnd"/>
+      <w:r>
+        <w:rPr>
+          <w:rFonts w:ascii="Times New Roman" w:eastAsia="Times New Roman" w:hAnsi="Times New Roman" w:cs="Times New Roman"/>
+          <w:sz w:val="24"/>
+          <w:szCs w:val="24"/>
+          <w:lang w:val="es-ES"/>
+        </w:rPr>
+        <w:t xml:space="preserve"> virtual en </w:t>
+      </w:r>
+      <w:proofErr w:type="spellStart"/>
+      <w:r>
+        <w:rPr>
+          <w:rFonts w:ascii="Times New Roman" w:eastAsia="Times New Roman" w:hAnsi="Times New Roman" w:cs="Times New Roman"/>
+          <w:sz w:val="24"/>
+          <w:szCs w:val="24"/>
+          <w:lang w:val="es-ES"/>
+        </w:rPr>
+        <w:t>pdf</w:t>
+      </w:r>
+      <w:proofErr w:type="spellEnd"/>
+    </w:p>
+    <w:p>
+      <w:pPr>
+        <w:pStyle w:val="Prrafodelista"/>
+        <w:spacing w:after="0" w:line="240" w:lineRule="auto"/>
+        <w:rPr>
+          <w:rFonts w:ascii="Times New Roman" w:eastAsia="Times New Roman" w:hAnsi="Times New Roman" w:cs="Times New Roman"/>
+          <w:sz w:val="24"/>
+          <w:szCs w:val="24"/>
+          <w:lang w:val="es-ES"/>
+        </w:rPr>
+      </w:pPr>
+    </w:p>
+    <w:p>
+      <w:pPr>
+        <w:pStyle w:val="Prrafodelista"/>
+        <w:spacing w:after="0" w:line="240" w:lineRule="auto"/>
+        <w:rPr>
+          <w:rFonts w:ascii="Times New Roman" w:eastAsia="Times New Roman" w:hAnsi="Times New Roman" w:cs="Times New Roman"/>
+          <w:sz w:val="24"/>
+          <w:szCs w:val="24"/>
+          <w:lang w:val="es-ES"/>
+        </w:rPr>
+      </w:pPr>
+      <w:r>
+        <w:rPr>
+          <w:rFonts w:ascii="Times New Roman" w:eastAsia="Times New Roman" w:hAnsi="Times New Roman" w:cs="Times New Roman"/>
+          <w:sz w:val="24"/>
+          <w:szCs w:val="24"/>
+          <w:lang w:val="es-ES"/>
+        </w:rPr>
+        <w:drawing>
+          <wp:anchor distT="0" distB="0" distL="114300" distR="114300" simplePos="0" relativeHeight="251658240" behindDoc="0" locked="0" layoutInCell="1" allowOverlap="1" wp14:anchorId="1ED72AE2" wp14:editId="5EE344C5">
+            <wp:simplePos x="0" y="0"/>
+            <wp:positionH relativeFrom="column">
+              <wp:posOffset>215265</wp:posOffset>
+            </wp:positionH>
+            <wp:positionV relativeFrom="paragraph">
+              <wp:posOffset>295910</wp:posOffset>
+            </wp:positionV>
+            <wp:extent cx="5612130" cy="2900045"/>
+            <wp:effectExtent l="0" t="0" r="7620" b="0"/>
+            <wp:wrapTopAndBottom/>
+            <wp:docPr id="1" name="Imagen 1" descr="Texto, Chat o mensaje de texto&#10;&#10;Descripción generada automáticamente"/>
+            <wp:cNvGraphicFramePr>
+              <a:graphicFrameLocks xmlns:a="http://schemas.openxmlformats.org/drawingml/2006/main" noChangeAspect="1"/>
+            </wp:cNvGraphicFramePr>
+            <a:graphic xmlns:a="http://schemas.openxmlformats.org/drawingml/2006/main">
+              <a:graphicData uri="http://schemas.openxmlformats.org/drawingml/2006/picture">
+                <pic:pic xmlns:pic="http://schemas.openxmlformats.org/drawingml/2006/picture">
+                  <pic:nvPicPr>
+                    <pic:cNvPr id="1" name="Imagen 1" descr="Texto, Chat o mensaje de texto&#10;&#10;Descripción generada automáticamente"/>
+                    <pic:cNvPicPr/>
+                  </pic:nvPicPr>
+                  <pic:blipFill>
+                    <a:blip r:embed="rId5">
+                      <a:extLst>
+                        <a:ext uri="{28A0092B-C50C-407E-A947-70E740481C1C}">
+                          <a14:useLocalDpi xmlns:a14="http://schemas.microsoft.com/office/drawing/2010/main" val="0"/>
+                        </a:ext>
+                      </a:extLst>
+                    </a:blip>
+                    <a:stretch>
+                      <a:fillRect/>
+                    </a:stretch>
+                  </pic:blipFill>
+                  <pic:spPr>
+                    <a:xfrm>
+                      <a:off x="0" y="0"/>
+                      <a:ext cx="5612130" cy="2900045"/>
+                    </a:xfrm>
+                    <a:prstGeom prst="rect">
+                      <a:avLst/>
+                    </a:prstGeom>
+                  </pic:spPr>
+                </pic:pic>
+              </a:graphicData>
+            </a:graphic>
+          </wp:anchor>
+        </w:drawing>
+      </w:r>
+      <w:r>
+        <w:rPr>
+          <w:rFonts w:ascii="Times New Roman" w:eastAsia="Times New Roman" w:hAnsi="Times New Roman" w:cs="Times New Roman"/>
+          <w:sz w:val="24"/>
+          <w:szCs w:val="24"/>
+          <w:lang w:val="es-ES"/>
+        </w:rPr>
+        <w:t xml:space="preserve">Primer </w:t>
+      </w:r>
+      <w:proofErr w:type="spellStart"/>
+      <w:r>
+        <w:rPr>
+          <w:rFonts w:ascii="Times New Roman" w:eastAsia="Times New Roman" w:hAnsi="Times New Roman" w:cs="Times New Roman"/>
+          <w:sz w:val="24"/>
+          <w:szCs w:val="24"/>
+          <w:lang w:val="es-ES"/>
+        </w:rPr>
+        <w:t>commit</w:t>
+      </w:r>
+      <w:proofErr w:type="spellEnd"/>
+    </w:p>
+    <w:p>
+      <w:pPr>
+        <w:pStyle w:val="Prrafodelista"/>
+        <w:spacing w:after="0" w:line="240" w:lineRule="auto"/>
+        <w:rPr>
+          <w:rFonts w:ascii="Times New Roman" w:eastAsia="Times New Roman" w:hAnsi="Times New Roman" w:cs="Times New Roman"/>
+          <w:sz w:val="24"/>
+          <w:szCs w:val="24"/>
+          <w:lang w:val="es-ES"/>
+        </w:rPr>
+      </w:pPr>
     </w:p>
     <w:p>
       <w:pPr>
@@ -287,13 +524,23 @@
           <w:lang w:val="es-ES"/>
         </w:rPr>
       </w:pPr>
-      <w:r>
-        <w:rPr>
-          <w:rFonts w:ascii="Arial" w:eastAsia="Times New Roman" w:hAnsi="Arial" w:cs="Arial"/>
-          <w:color w:val="000000"/>
-          <w:lang w:val="es-ES"/>
-        </w:rPr>
-        <w:t>crear_archivo, que reciba como parámetro el nombre del archivo y el contenido.</w:t>
+      <w:proofErr w:type="spellStart"/>
+      <w:r>
+        <w:rPr>
+          <w:rFonts w:ascii="Arial" w:eastAsia="Times New Roman" w:hAnsi="Arial" w:cs="Arial"/>
+          <w:color w:val="000000"/>
+          <w:lang w:val="es-ES"/>
+        </w:rPr>
+        <w:t>crear_archivo</w:t>
+      </w:r>
+      <w:proofErr w:type="spellEnd"/>
+      <w:r>
+        <w:rPr>
+          <w:rFonts w:ascii="Arial" w:eastAsia="Times New Roman" w:hAnsi="Arial" w:cs="Arial"/>
+          <w:color w:val="000000"/>
+          <w:lang w:val="es-ES"/>
+        </w:rPr>
+        <w:t>, que reciba como parámetro el nombre del archivo y el contenido.</w:t>
       </w:r>
     </w:p>
     <w:p>
@@ -310,13 +557,23 @@
           <w:lang w:val="es-ES"/>
         </w:rPr>
       </w:pPr>
-      <w:r>
-        <w:rPr>
-          <w:rFonts w:ascii="Arial" w:eastAsia="Times New Roman" w:hAnsi="Arial" w:cs="Arial"/>
-          <w:color w:val="000000"/>
-          <w:lang w:val="es-ES"/>
-        </w:rPr>
-        <w:t>eliminar_archivo, que considere como parámetro el nombre del archivo.</w:t>
+      <w:proofErr w:type="spellStart"/>
+      <w:r>
+        <w:rPr>
+          <w:rFonts w:ascii="Arial" w:eastAsia="Times New Roman" w:hAnsi="Arial" w:cs="Arial"/>
+          <w:color w:val="000000"/>
+          <w:lang w:val="es-ES"/>
+        </w:rPr>
+        <w:t>eliminar_archivo</w:t>
+      </w:r>
+      <w:proofErr w:type="spellEnd"/>
+      <w:r>
+        <w:rPr>
+          <w:rFonts w:ascii="Arial" w:eastAsia="Times New Roman" w:hAnsi="Arial" w:cs="Arial"/>
+          <w:color w:val="000000"/>
+          <w:lang w:val="es-ES"/>
+        </w:rPr>
+        <w:t>, que considere como parámetro el nombre del archivo.</w:t>
       </w:r>
     </w:p>
     <w:p>
@@ -333,13 +590,23 @@
           <w:lang w:val="es-ES"/>
         </w:rPr>
       </w:pPr>
-      <w:r>
-        <w:rPr>
-          <w:rFonts w:ascii="Arial" w:eastAsia="Times New Roman" w:hAnsi="Arial" w:cs="Arial"/>
-          <w:color w:val="000000"/>
-          <w:lang w:val="es-ES"/>
-        </w:rPr>
-        <w:t>agregar_contenido_archivo, que considere como parámetro el nombre del archivo y el contenido.</w:t>
+      <w:proofErr w:type="spellStart"/>
+      <w:r>
+        <w:rPr>
+          <w:rFonts w:ascii="Arial" w:eastAsia="Times New Roman" w:hAnsi="Arial" w:cs="Arial"/>
+          <w:color w:val="000000"/>
+          <w:lang w:val="es-ES"/>
+        </w:rPr>
+        <w:t>agregar_contenido_archivo</w:t>
+      </w:r>
+      <w:proofErr w:type="spellEnd"/>
+      <w:r>
+        <w:rPr>
+          <w:rFonts w:ascii="Arial" w:eastAsia="Times New Roman" w:hAnsi="Arial" w:cs="Arial"/>
+          <w:color w:val="000000"/>
+          <w:lang w:val="es-ES"/>
+        </w:rPr>
+        <w:t>, que considere como parámetro el nombre del archivo y el contenido.</w:t>
       </w:r>
     </w:p>
     <w:p>
@@ -356,25 +623,146 @@
           <w:lang w:val="es-ES"/>
         </w:rPr>
       </w:pPr>
-      <w:r>
-        <w:rPr>
-          <w:rFonts w:ascii="Arial" w:eastAsia="Times New Roman" w:hAnsi="Arial" w:cs="Arial"/>
-          <w:color w:val="000000"/>
-          <w:lang w:val="es-ES"/>
-        </w:rPr>
-        <w:t>leer_archivo, que considere como parámetro el nombre del archivo.</w:t>
-      </w:r>
-    </w:p>
-    <w:p>
-      <w:pPr>
-        <w:spacing w:after="0" w:line="240" w:lineRule="auto"/>
-        <w:rPr>
-          <w:rFonts w:ascii="Times New Roman" w:eastAsia="Times New Roman" w:hAnsi="Times New Roman" w:cs="Times New Roman"/>
-          <w:sz w:val="24"/>
-          <w:szCs w:val="24"/>
-          <w:lang w:val="es-ES"/>
-        </w:rPr>
-      </w:pPr>
+      <w:proofErr w:type="spellStart"/>
+      <w:r>
+        <w:rPr>
+          <w:rFonts w:ascii="Arial" w:eastAsia="Times New Roman" w:hAnsi="Arial" w:cs="Arial"/>
+          <w:color w:val="000000"/>
+          <w:lang w:val="es-ES"/>
+        </w:rPr>
+        <w:t>leer_archivo</w:t>
+      </w:r>
+      <w:proofErr w:type="spellEnd"/>
+      <w:r>
+        <w:rPr>
+          <w:rFonts w:ascii="Arial" w:eastAsia="Times New Roman" w:hAnsi="Arial" w:cs="Arial"/>
+          <w:color w:val="000000"/>
+          <w:lang w:val="es-ES"/>
+        </w:rPr>
+        <w:t>, que considere como parámetro el nombre del archivo.</w:t>
+      </w:r>
+    </w:p>
+    <w:p>
+      <w:pPr>
+        <w:spacing w:after="0" w:line="240" w:lineRule="auto"/>
+        <w:textAlignment w:val="baseline"/>
+        <w:rPr>
+          <w:rFonts w:ascii="Arial" w:eastAsia="Times New Roman" w:hAnsi="Arial" w:cs="Arial"/>
+          <w:color w:val="000000"/>
+          <w:lang w:val="es-ES"/>
+        </w:rPr>
+      </w:pPr>
+      <w:r>
+        <w:rPr>
+          <w:rFonts w:ascii="Arial" w:eastAsia="Times New Roman" w:hAnsi="Arial" w:cs="Arial"/>
+          <w:color w:val="000000"/>
+          <w:lang w:val="es-ES"/>
+        </w:rPr>
+        <w:lastRenderedPageBreak/>
+        <w:drawing>
+          <wp:anchor distT="0" distB="0" distL="114300" distR="114300" simplePos="0" relativeHeight="251659264" behindDoc="0" locked="0" layoutInCell="1" allowOverlap="1" wp14:anchorId="4C06F4F6" wp14:editId="31126BC7">
+            <wp:simplePos x="0" y="0"/>
+            <wp:positionH relativeFrom="column">
+              <wp:posOffset>1905</wp:posOffset>
+            </wp:positionH>
+            <wp:positionV relativeFrom="paragraph">
+              <wp:posOffset>0</wp:posOffset>
+            </wp:positionV>
+            <wp:extent cx="5612130" cy="5475605"/>
+            <wp:effectExtent l="0" t="0" r="7620" b="0"/>
+            <wp:wrapTopAndBottom/>
+            <wp:docPr id="2" name="Imagen 2" descr="Captura de pantalla de computadora&#10;&#10;Descripción generada automáticamente"/>
+            <wp:cNvGraphicFramePr>
+              <a:graphicFrameLocks xmlns:a="http://schemas.openxmlformats.org/drawingml/2006/main" noChangeAspect="1"/>
+            </wp:cNvGraphicFramePr>
+            <a:graphic xmlns:a="http://schemas.openxmlformats.org/drawingml/2006/main">
+              <a:graphicData uri="http://schemas.openxmlformats.org/drawingml/2006/picture">
+                <pic:pic xmlns:pic="http://schemas.openxmlformats.org/drawingml/2006/picture">
+                  <pic:nvPicPr>
+                    <pic:cNvPr id="2" name="Imagen 2" descr="Captura de pantalla de computadora&#10;&#10;Descripción generada automáticamente"/>
+                    <pic:cNvPicPr/>
+                  </pic:nvPicPr>
+                  <pic:blipFill>
+                    <a:blip r:embed="rId6">
+                      <a:extLst>
+                        <a:ext uri="{28A0092B-C50C-407E-A947-70E740481C1C}">
+                          <a14:useLocalDpi xmlns:a14="http://schemas.microsoft.com/office/drawing/2010/main" val="0"/>
+                        </a:ext>
+                      </a:extLst>
+                    </a:blip>
+                    <a:stretch>
+                      <a:fillRect/>
+                    </a:stretch>
+                  </pic:blipFill>
+                  <pic:spPr>
+                    <a:xfrm>
+                      <a:off x="0" y="0"/>
+                      <a:ext cx="5612130" cy="5475605"/>
+                    </a:xfrm>
+                    <a:prstGeom prst="rect">
+                      <a:avLst/>
+                    </a:prstGeom>
+                  </pic:spPr>
+                </pic:pic>
+              </a:graphicData>
+            </a:graphic>
+          </wp:anchor>
+        </w:drawing>
+      </w:r>
+    </w:p>
+    <w:p>
+      <w:pPr>
+        <w:spacing w:after="0" w:line="240" w:lineRule="auto"/>
+        <w:rPr>
+          <w:rFonts w:ascii="Times New Roman" w:eastAsia="Times New Roman" w:hAnsi="Times New Roman" w:cs="Times New Roman"/>
+          <w:sz w:val="24"/>
+          <w:szCs w:val="24"/>
+          <w:lang w:val="es-ES"/>
+        </w:rPr>
+      </w:pPr>
+      <w:r>
+        <w:rPr>
+          <w:rFonts w:ascii="Times New Roman" w:eastAsia="Times New Roman" w:hAnsi="Times New Roman" w:cs="Times New Roman"/>
+          <w:sz w:val="24"/>
+          <w:szCs w:val="24"/>
+          <w:lang w:val="es-ES"/>
+        </w:rPr>
+        <w:drawing>
+          <wp:inline distT="0" distB="0" distL="0" distR="0" wp14:anchorId="6577D440" wp14:editId="6C22DE60">
+            <wp:extent cx="5612130" cy="1230630"/>
+            <wp:effectExtent l="0" t="0" r="7620" b="7620"/>
+            <wp:docPr id="3" name="Imagen 3" descr="Texto&#10;&#10;Descripción generada automáticamente"/>
+            <wp:cNvGraphicFramePr>
+              <a:graphicFrameLocks xmlns:a="http://schemas.openxmlformats.org/drawingml/2006/main" noChangeAspect="1"/>
+            </wp:cNvGraphicFramePr>
+            <a:graphic xmlns:a="http://schemas.openxmlformats.org/drawingml/2006/main">
+              <a:graphicData uri="http://schemas.openxmlformats.org/drawingml/2006/picture">
+                <pic:pic xmlns:pic="http://schemas.openxmlformats.org/drawingml/2006/picture">
+                  <pic:nvPicPr>
+                    <pic:cNvPr id="3" name="Imagen 3" descr="Texto&#10;&#10;Descripción generada automáticamente"/>
+                    <pic:cNvPicPr/>
+                  </pic:nvPicPr>
+                  <pic:blipFill>
+                    <a:blip r:embed="rId7"/>
+                    <a:stretch>
+                      <a:fillRect/>
+                    </a:stretch>
+                  </pic:blipFill>
+                  <pic:spPr>
+                    <a:xfrm>
+                      <a:off x="0" y="0"/>
+                      <a:ext cx="5612130" cy="1230630"/>
+                    </a:xfrm>
+                    <a:prstGeom prst="rect">
+                      <a:avLst/>
+                    </a:prstGeom>
+                  </pic:spPr>
+                </pic:pic>
+              </a:graphicData>
+            </a:graphic>
+          </wp:inline>
+        </w:drawing>
+      </w:r>
     </w:p>
     <w:p>
       <w:pPr>
@@ -433,7 +821,39 @@
           <w:rFonts w:ascii="Arial" w:eastAsia="Times New Roman" w:hAnsi="Arial" w:cs="Arial"/>
           <w:color w:val="000000"/>
         </w:rPr>
-        <w:t>Un menú de opciones:</w:t>
+        <w:t xml:space="preserve">Un </w:t>
+      </w:r>
+      <w:proofErr w:type="spellStart"/>
+      <w:r>
+        <w:rPr>
+          <w:rFonts w:ascii="Arial" w:eastAsia="Times New Roman" w:hAnsi="Arial" w:cs="Arial"/>
+          <w:color w:val="000000"/>
+        </w:rPr>
+        <w:t>menú</w:t>
+      </w:r>
+      <w:proofErr w:type="spellEnd"/>
+      <w:r>
+        <w:rPr>
+          <w:rFonts w:ascii="Arial" w:eastAsia="Times New Roman" w:hAnsi="Arial" w:cs="Arial"/>
+          <w:color w:val="000000"/>
+        </w:rPr>
+        <w:t xml:space="preserve"> de </w:t>
+      </w:r>
+      <w:proofErr w:type="spellStart"/>
+      <w:r>
+        <w:rPr>
+          <w:rFonts w:ascii="Arial" w:eastAsia="Times New Roman" w:hAnsi="Arial" w:cs="Arial"/>
+          <w:color w:val="000000"/>
+        </w:rPr>
+        <w:t>opciones</w:t>
+      </w:r>
+      <w:proofErr w:type="spellEnd"/>
+      <w:r>
+        <w:rPr>
+          <w:rFonts w:ascii="Arial" w:eastAsia="Times New Roman" w:hAnsi="Arial" w:cs="Arial"/>
+          <w:color w:val="000000"/>
+        </w:rPr>
+        <w:t>:</w:t>
       </w:r>
     </w:p>
     <w:tbl>
@@ -478,6 +898,7 @@
                 <w:szCs w:val="24"/>
               </w:rPr>
             </w:pPr>
+            <w:proofErr w:type="spellStart"/>
             <w:r>
               <w:rPr>
                 <w:rFonts w:ascii="Arial" w:eastAsia="Times New Roman" w:hAnsi="Arial" w:cs="Arial"/>
@@ -487,6 +908,7 @@
               </w:rPr>
               <w:t>Menú</w:t>
             </w:r>
+            <w:proofErr w:type="spellEnd"/>
           </w:p>
           <w:p>
             <w:pPr>
@@ -502,8 +924,33 @@
                 <w:rFonts w:ascii="Arial" w:eastAsia="Times New Roman" w:hAnsi="Arial" w:cs="Arial"/>
                 <w:color w:val="000000"/>
               </w:rPr>
-              <w:t>1. Crear archivo</w:t>
+              <w:t xml:space="preserve">1. </w:t>
             </w:r>
+            <w:proofErr w:type="spellStart"/>
+            <w:r>
+              <w:rPr>
+                <w:rFonts w:ascii="Arial" w:eastAsia="Times New Roman" w:hAnsi="Arial" w:cs="Arial"/>
+                <w:color w:val="000000"/>
+              </w:rPr>
+              <w:t>Crear</w:t>
+            </w:r>
+            <w:proofErr w:type="spellEnd"/>
+            <w:r>
+              <w:rPr>
+                <w:rFonts w:ascii="Arial" w:eastAsia="Times New Roman" w:hAnsi="Arial" w:cs="Arial"/>
+                <w:color w:val="000000"/>
+              </w:rPr>
+              <w:t xml:space="preserve"> </w:t>
+            </w:r>
+            <w:proofErr w:type="spellStart"/>
+            <w:r>
+              <w:rPr>
+                <w:rFonts w:ascii="Arial" w:eastAsia="Times New Roman" w:hAnsi="Arial" w:cs="Arial"/>
+                <w:color w:val="000000"/>
+              </w:rPr>
+              <w:t>archivo</w:t>
+            </w:r>
+            <w:proofErr w:type="spellEnd"/>
           </w:p>
           <w:p>
             <w:pPr>
@@ -519,8 +966,33 @@
                 <w:rFonts w:ascii="Arial" w:eastAsia="Times New Roman" w:hAnsi="Arial" w:cs="Arial"/>
                 <w:color w:val="000000"/>
               </w:rPr>
-              <w:t>2. Eliminar archivo</w:t>
+              <w:t xml:space="preserve">2. </w:t>
             </w:r>
+            <w:proofErr w:type="spellStart"/>
+            <w:r>
+              <w:rPr>
+                <w:rFonts w:ascii="Arial" w:eastAsia="Times New Roman" w:hAnsi="Arial" w:cs="Arial"/>
+                <w:color w:val="000000"/>
+              </w:rPr>
+              <w:t>Eliminar</w:t>
+            </w:r>
+            <w:proofErr w:type="spellEnd"/>
+            <w:r>
+              <w:rPr>
+                <w:rFonts w:ascii="Arial" w:eastAsia="Times New Roman" w:hAnsi="Arial" w:cs="Arial"/>
+                <w:color w:val="000000"/>
+              </w:rPr>
+              <w:t xml:space="preserve"> </w:t>
+            </w:r>
+            <w:proofErr w:type="spellStart"/>
+            <w:r>
+              <w:rPr>
+                <w:rFonts w:ascii="Arial" w:eastAsia="Times New Roman" w:hAnsi="Arial" w:cs="Arial"/>
+                <w:color w:val="000000"/>
+              </w:rPr>
+              <w:t>archivo</w:t>
+            </w:r>
+            <w:proofErr w:type="spellEnd"/>
           </w:p>
           <w:p>
             <w:pPr>
@@ -536,8 +1008,33 @@
                 <w:rFonts w:ascii="Arial" w:eastAsia="Times New Roman" w:hAnsi="Arial" w:cs="Arial"/>
                 <w:color w:val="000000"/>
               </w:rPr>
-              <w:t>3. Agregar contenido</w:t>
+              <w:t xml:space="preserve">3. </w:t>
             </w:r>
+            <w:proofErr w:type="spellStart"/>
+            <w:r>
+              <w:rPr>
+                <w:rFonts w:ascii="Arial" w:eastAsia="Times New Roman" w:hAnsi="Arial" w:cs="Arial"/>
+                <w:color w:val="000000"/>
+              </w:rPr>
+              <w:t>Agregar</w:t>
+            </w:r>
+            <w:proofErr w:type="spellEnd"/>
+            <w:r>
+              <w:rPr>
+                <w:rFonts w:ascii="Arial" w:eastAsia="Times New Roman" w:hAnsi="Arial" w:cs="Arial"/>
+                <w:color w:val="000000"/>
+              </w:rPr>
+              <w:t xml:space="preserve"> </w:t>
+            </w:r>
+            <w:proofErr w:type="spellStart"/>
+            <w:r>
+              <w:rPr>
+                <w:rFonts w:ascii="Arial" w:eastAsia="Times New Roman" w:hAnsi="Arial" w:cs="Arial"/>
+                <w:color w:val="000000"/>
+              </w:rPr>
+              <w:t>contenido</w:t>
+            </w:r>
+            <w:proofErr w:type="spellEnd"/>
           </w:p>
           <w:p>
             <w:pPr>
@@ -553,8 +1050,49 @@
                 <w:rFonts w:ascii="Arial" w:eastAsia="Times New Roman" w:hAnsi="Arial" w:cs="Arial"/>
                 <w:color w:val="000000"/>
               </w:rPr>
-              <w:t>4. Mostrar contenido de archivo</w:t>
+              <w:t xml:space="preserve">4. </w:t>
             </w:r>
+            <w:proofErr w:type="spellStart"/>
+            <w:r>
+              <w:rPr>
+                <w:rFonts w:ascii="Arial" w:eastAsia="Times New Roman" w:hAnsi="Arial" w:cs="Arial"/>
+                <w:color w:val="000000"/>
+              </w:rPr>
+              <w:t>Mostrar</w:t>
+            </w:r>
+            <w:proofErr w:type="spellEnd"/>
+            <w:r>
+              <w:rPr>
+                <w:rFonts w:ascii="Arial" w:eastAsia="Times New Roman" w:hAnsi="Arial" w:cs="Arial"/>
+                <w:color w:val="000000"/>
+              </w:rPr>
+              <w:t xml:space="preserve"> </w:t>
+            </w:r>
+            <w:proofErr w:type="spellStart"/>
+            <w:r>
+              <w:rPr>
+                <w:rFonts w:ascii="Arial" w:eastAsia="Times New Roman" w:hAnsi="Arial" w:cs="Arial"/>
+                <w:color w:val="000000"/>
+              </w:rPr>
+              <w:t>contenido</w:t>
+            </w:r>
+            <w:proofErr w:type="spellEnd"/>
+            <w:r>
+              <w:rPr>
+                <w:rFonts w:ascii="Arial" w:eastAsia="Times New Roman" w:hAnsi="Arial" w:cs="Arial"/>
+                <w:color w:val="000000"/>
+              </w:rPr>
+              <w:t xml:space="preserve"> de </w:t>
+            </w:r>
+            <w:proofErr w:type="spellStart"/>
+            <w:r>
+              <w:rPr>
+                <w:rFonts w:ascii="Arial" w:eastAsia="Times New Roman" w:hAnsi="Arial" w:cs="Arial"/>
+                <w:color w:val="000000"/>
+              </w:rPr>
+              <w:t>archivo</w:t>
+            </w:r>
+            <w:proofErr w:type="spellEnd"/>
           </w:p>
           <w:p>
             <w:pPr>
@@ -570,8 +1108,18 @@
                 <w:rFonts w:ascii="Arial" w:eastAsia="Times New Roman" w:hAnsi="Arial" w:cs="Arial"/>
                 <w:color w:val="000000"/>
               </w:rPr>
-              <w:t>5. Salir</w:t>
+              <w:lastRenderedPageBreak/>
+              <w:t xml:space="preserve">5. </w:t>
             </w:r>
+            <w:proofErr w:type="spellStart"/>
+            <w:r>
+              <w:rPr>
+                <w:rFonts w:ascii="Arial" w:eastAsia="Times New Roman" w:hAnsi="Arial" w:cs="Arial"/>
+                <w:color w:val="000000"/>
+              </w:rPr>
+              <w:t>Salir</w:t>
+            </w:r>
+            <w:proofErr w:type="spellEnd"/>
           </w:p>
         </w:tc>
       </w:tr>
@@ -591,6 +1139,7 @@
           <w:sz w:val="24"/>
           <w:szCs w:val="24"/>
         </w:rPr>
+        <w:lastRenderedPageBreak/>
         <w:br/>
       </w:r>
     </w:p>
@@ -641,12 +1190,21 @@
           <w:color w:val="000000"/>
         </w:rPr>
       </w:pPr>
-      <w:r>
-        <w:rPr>
-          <w:rFonts w:ascii="Arial" w:eastAsia="Times New Roman" w:hAnsi="Arial" w:cs="Arial"/>
-          <w:color w:val="000000"/>
-        </w:rPr>
-        <w:t>menu()</w:t>
+      <w:proofErr w:type="gramStart"/>
+      <w:r>
+        <w:rPr>
+          <w:rFonts w:ascii="Arial" w:eastAsia="Times New Roman" w:hAnsi="Arial" w:cs="Arial"/>
+          <w:color w:val="000000"/>
+        </w:rPr>
+        <w:t>menu(</w:t>
+      </w:r>
+      <w:proofErr w:type="gramEnd"/>
+      <w:r>
+        <w:rPr>
+          <w:rFonts w:ascii="Arial" w:eastAsia="Times New Roman" w:hAnsi="Arial" w:cs="Arial"/>
+          <w:color w:val="000000"/>
+        </w:rPr>
+        <w:t>)</w:t>
       </w:r>
     </w:p>
     <w:p>
@@ -662,12 +1220,30 @@
           <w:color w:val="000000"/>
         </w:rPr>
       </w:pPr>
-      <w:r>
-        <w:rPr>
-          <w:rFonts w:ascii="Arial" w:eastAsia="Times New Roman" w:hAnsi="Arial" w:cs="Arial"/>
-          <w:color w:val="000000"/>
-        </w:rPr>
-        <w:t>crear()</w:t>
+      <w:proofErr w:type="spellStart"/>
+      <w:proofErr w:type="gramStart"/>
+      <w:r>
+        <w:rPr>
+          <w:rFonts w:ascii="Arial" w:eastAsia="Times New Roman" w:hAnsi="Arial" w:cs="Arial"/>
+          <w:color w:val="000000"/>
+        </w:rPr>
+        <w:t>crear</w:t>
+      </w:r>
+      <w:proofErr w:type="spellEnd"/>
+      <w:r>
+        <w:rPr>
+          <w:rFonts w:ascii="Arial" w:eastAsia="Times New Roman" w:hAnsi="Arial" w:cs="Arial"/>
+          <w:color w:val="000000"/>
+        </w:rPr>
+        <w:t>(</w:t>
+      </w:r>
+      <w:proofErr w:type="gramEnd"/>
+      <w:r>
+        <w:rPr>
+          <w:rFonts w:ascii="Arial" w:eastAsia="Times New Roman" w:hAnsi="Arial" w:cs="Arial"/>
+          <w:color w:val="000000"/>
+        </w:rPr>
+        <w:t>)</w:t>
       </w:r>
     </w:p>
     <w:p>
@@ -683,12 +1259,30 @@
           <w:color w:val="000000"/>
         </w:rPr>
       </w:pPr>
-      <w:r>
-        <w:rPr>
-          <w:rFonts w:ascii="Arial" w:eastAsia="Times New Roman" w:hAnsi="Arial" w:cs="Arial"/>
-          <w:color w:val="000000"/>
-        </w:rPr>
-        <w:t>eliminar()</w:t>
+      <w:proofErr w:type="spellStart"/>
+      <w:proofErr w:type="gramStart"/>
+      <w:r>
+        <w:rPr>
+          <w:rFonts w:ascii="Arial" w:eastAsia="Times New Roman" w:hAnsi="Arial" w:cs="Arial"/>
+          <w:color w:val="000000"/>
+        </w:rPr>
+        <w:t>eliminar</w:t>
+      </w:r>
+      <w:proofErr w:type="spellEnd"/>
+      <w:r>
+        <w:rPr>
+          <w:rFonts w:ascii="Arial" w:eastAsia="Times New Roman" w:hAnsi="Arial" w:cs="Arial"/>
+          <w:color w:val="000000"/>
+        </w:rPr>
+        <w:t>(</w:t>
+      </w:r>
+      <w:proofErr w:type="gramEnd"/>
+      <w:r>
+        <w:rPr>
+          <w:rFonts w:ascii="Arial" w:eastAsia="Times New Roman" w:hAnsi="Arial" w:cs="Arial"/>
+          <w:color w:val="000000"/>
+        </w:rPr>
+        <w:t>)</w:t>
       </w:r>
     </w:p>
     <w:p>
@@ -704,12 +1298,30 @@
           <w:color w:val="000000"/>
         </w:rPr>
       </w:pPr>
-      <w:r>
-        <w:rPr>
-          <w:rFonts w:ascii="Arial" w:eastAsia="Times New Roman" w:hAnsi="Arial" w:cs="Arial"/>
-          <w:color w:val="000000"/>
-        </w:rPr>
-        <w:t>agregar()</w:t>
+      <w:proofErr w:type="spellStart"/>
+      <w:proofErr w:type="gramStart"/>
+      <w:r>
+        <w:rPr>
+          <w:rFonts w:ascii="Arial" w:eastAsia="Times New Roman" w:hAnsi="Arial" w:cs="Arial"/>
+          <w:color w:val="000000"/>
+        </w:rPr>
+        <w:t>agregar</w:t>
+      </w:r>
+      <w:proofErr w:type="spellEnd"/>
+      <w:r>
+        <w:rPr>
+          <w:rFonts w:ascii="Arial" w:eastAsia="Times New Roman" w:hAnsi="Arial" w:cs="Arial"/>
+          <w:color w:val="000000"/>
+        </w:rPr>
+        <w:t>(</w:t>
+      </w:r>
+      <w:proofErr w:type="gramEnd"/>
+      <w:r>
+        <w:rPr>
+          <w:rFonts w:ascii="Arial" w:eastAsia="Times New Roman" w:hAnsi="Arial" w:cs="Arial"/>
+          <w:color w:val="000000"/>
+        </w:rPr>
+        <w:t>)</w:t>
       </w:r>
     </w:p>
     <w:p>
@@ -725,12 +1337,30 @@
           <w:color w:val="000000"/>
         </w:rPr>
       </w:pPr>
-      <w:r>
-        <w:rPr>
-          <w:rFonts w:ascii="Arial" w:eastAsia="Times New Roman" w:hAnsi="Arial" w:cs="Arial"/>
-          <w:color w:val="000000"/>
-        </w:rPr>
-        <w:t>listar()</w:t>
+      <w:proofErr w:type="spellStart"/>
+      <w:proofErr w:type="gramStart"/>
+      <w:r>
+        <w:rPr>
+          <w:rFonts w:ascii="Arial" w:eastAsia="Times New Roman" w:hAnsi="Arial" w:cs="Arial"/>
+          <w:color w:val="000000"/>
+        </w:rPr>
+        <w:t>listar</w:t>
+      </w:r>
+      <w:proofErr w:type="spellEnd"/>
+      <w:r>
+        <w:rPr>
+          <w:rFonts w:ascii="Arial" w:eastAsia="Times New Roman" w:hAnsi="Arial" w:cs="Arial"/>
+          <w:color w:val="000000"/>
+        </w:rPr>
+        <w:t>(</w:t>
+      </w:r>
+      <w:proofErr w:type="gramEnd"/>
+      <w:r>
+        <w:rPr>
+          <w:rFonts w:ascii="Arial" w:eastAsia="Times New Roman" w:hAnsi="Arial" w:cs="Arial"/>
+          <w:color w:val="000000"/>
+        </w:rPr>
+        <w:t>)</w:t>
       </w:r>
     </w:p>
     <w:p>
@@ -746,12 +1376,30 @@
           <w:color w:val="000000"/>
         </w:rPr>
       </w:pPr>
-      <w:r>
-        <w:rPr>
-          <w:rFonts w:ascii="Arial" w:eastAsia="Times New Roman" w:hAnsi="Arial" w:cs="Arial"/>
-          <w:color w:val="000000"/>
-        </w:rPr>
-        <w:t>salir()</w:t>
+      <w:proofErr w:type="spellStart"/>
+      <w:proofErr w:type="gramStart"/>
+      <w:r>
+        <w:rPr>
+          <w:rFonts w:ascii="Arial" w:eastAsia="Times New Roman" w:hAnsi="Arial" w:cs="Arial"/>
+          <w:color w:val="000000"/>
+        </w:rPr>
+        <w:t>salir</w:t>
+      </w:r>
+      <w:proofErr w:type="spellEnd"/>
+      <w:r>
+        <w:rPr>
+          <w:rFonts w:ascii="Arial" w:eastAsia="Times New Roman" w:hAnsi="Arial" w:cs="Arial"/>
+          <w:color w:val="000000"/>
+        </w:rPr>
+        <w:t>(</w:t>
+      </w:r>
+      <w:proofErr w:type="gramEnd"/>
+      <w:r>
+        <w:rPr>
+          <w:rFonts w:ascii="Arial" w:eastAsia="Times New Roman" w:hAnsi="Arial" w:cs="Arial"/>
+          <w:color w:val="000000"/>
+        </w:rPr>
+        <w:t>)</w:t>
       </w:r>
     </w:p>
     <w:p>
@@ -767,13 +1415,229 @@
           <w:color w:val="000000"/>
         </w:rPr>
       </w:pPr>
-      <w:r>
-        <w:rPr>
-          <w:rFonts w:ascii="Arial" w:eastAsia="Times New Roman" w:hAnsi="Arial" w:cs="Arial"/>
-          <w:color w:val="000000"/>
-        </w:rPr>
-        <w:t>error()</w:t>
-      </w:r>
+      <w:proofErr w:type="gramStart"/>
+      <w:r>
+        <w:rPr>
+          <w:rFonts w:ascii="Arial" w:eastAsia="Times New Roman" w:hAnsi="Arial" w:cs="Arial"/>
+          <w:color w:val="000000"/>
+        </w:rPr>
+        <w:t>error(</w:t>
+      </w:r>
+      <w:proofErr w:type="gramEnd"/>
+      <w:r>
+        <w:rPr>
+          <w:rFonts w:ascii="Arial" w:eastAsia="Times New Roman" w:hAnsi="Arial" w:cs="Arial"/>
+          <w:color w:val="000000"/>
+        </w:rPr>
+        <w:t>)</w:t>
+      </w:r>
+    </w:p>
+    <w:p/>
+    <w:p>
+      <w:r>
+        <w:drawing>
+          <wp:anchor distT="0" distB="0" distL="114300" distR="114300" simplePos="0" relativeHeight="251660288" behindDoc="0" locked="0" layoutInCell="1" allowOverlap="1" wp14:anchorId="37B03573" wp14:editId="2305B4E5">
+            <wp:simplePos x="0" y="0"/>
+            <wp:positionH relativeFrom="margin">
+              <wp:align>right</wp:align>
+            </wp:positionH>
+            <wp:positionV relativeFrom="paragraph">
+              <wp:posOffset>142240</wp:posOffset>
+            </wp:positionV>
+            <wp:extent cx="5612130" cy="5005705"/>
+            <wp:effectExtent l="0" t="0" r="7620" b="4445"/>
+            <wp:wrapTopAndBottom/>
+            <wp:docPr id="4" name="Imagen 4" descr="Texto&#10;&#10;Descripción generada automáticamente"/>
+            <wp:cNvGraphicFramePr>
+              <a:graphicFrameLocks xmlns:a="http://schemas.openxmlformats.org/drawingml/2006/main" noChangeAspect="1"/>
+            </wp:cNvGraphicFramePr>
+            <a:graphic xmlns:a="http://schemas.openxmlformats.org/drawingml/2006/main">
+              <a:graphicData uri="http://schemas.openxmlformats.org/drawingml/2006/picture">
+                <pic:pic xmlns:pic="http://schemas.openxmlformats.org/drawingml/2006/picture">
+                  <pic:nvPicPr>
+                    <pic:cNvPr id="4" name="Imagen 4" descr="Texto&#10;&#10;Descripción generada automáticamente"/>
+                    <pic:cNvPicPr/>
+                  </pic:nvPicPr>
+                  <pic:blipFill>
+                    <a:blip r:embed="rId8">
+                      <a:extLst>
+                        <a:ext uri="{28A0092B-C50C-407E-A947-70E740481C1C}">
+                          <a14:useLocalDpi xmlns:a14="http://schemas.microsoft.com/office/drawing/2010/main" val="0"/>
+                        </a:ext>
+                      </a:extLst>
+                    </a:blip>
+                    <a:stretch>
+                      <a:fillRect/>
+                    </a:stretch>
+                  </pic:blipFill>
+                  <pic:spPr>
+                    <a:xfrm>
+                      <a:off x="0" y="0"/>
+                      <a:ext cx="5612130" cy="5005705"/>
+                    </a:xfrm>
+                    <a:prstGeom prst="rect">
+                      <a:avLst/>
+                    </a:prstGeom>
+                  </pic:spPr>
+                </pic:pic>
+              </a:graphicData>
+            </a:graphic>
+          </wp:anchor>
+        </w:drawing>
+      </w:r>
+    </w:p>
+    <w:p/>
+    <w:p/>
+    <w:p>
+      <w:r>
+        <w:lastRenderedPageBreak/>
+        <w:drawing>
+          <wp:anchor distT="0" distB="0" distL="114300" distR="114300" simplePos="0" relativeHeight="251661312" behindDoc="0" locked="0" layoutInCell="1" allowOverlap="1" wp14:anchorId="0CE5FE1A" wp14:editId="170B69AF">
+            <wp:simplePos x="0" y="0"/>
+            <wp:positionH relativeFrom="margin">
+              <wp:align>right</wp:align>
+            </wp:positionH>
+            <wp:positionV relativeFrom="paragraph">
+              <wp:posOffset>0</wp:posOffset>
+            </wp:positionV>
+            <wp:extent cx="5612130" cy="1634490"/>
+            <wp:effectExtent l="0" t="0" r="7620" b="3810"/>
+            <wp:wrapTopAndBottom/>
+            <wp:docPr id="5" name="Imagen 5" descr="Texto&#10;&#10;Descripción generada automáticamente"/>
+            <wp:cNvGraphicFramePr>
+              <a:graphicFrameLocks xmlns:a="http://schemas.openxmlformats.org/drawingml/2006/main" noChangeAspect="1"/>
+            </wp:cNvGraphicFramePr>
+            <a:graphic xmlns:a="http://schemas.openxmlformats.org/drawingml/2006/main">
+              <a:graphicData uri="http://schemas.openxmlformats.org/drawingml/2006/picture">
+                <pic:pic xmlns:pic="http://schemas.openxmlformats.org/drawingml/2006/picture">
+                  <pic:nvPicPr>
+                    <pic:cNvPr id="5" name="Imagen 5" descr="Texto&#10;&#10;Descripción generada automáticamente"/>
+                    <pic:cNvPicPr/>
+                  </pic:nvPicPr>
+                  <pic:blipFill>
+                    <a:blip r:embed="rId9">
+                      <a:extLst>
+                        <a:ext uri="{28A0092B-C50C-407E-A947-70E740481C1C}">
+                          <a14:useLocalDpi xmlns:a14="http://schemas.microsoft.com/office/drawing/2010/main" val="0"/>
+                        </a:ext>
+                      </a:extLst>
+                    </a:blip>
+                    <a:stretch>
+                      <a:fillRect/>
+                    </a:stretch>
+                  </pic:blipFill>
+                  <pic:spPr>
+                    <a:xfrm>
+                      <a:off x="0" y="0"/>
+                      <a:ext cx="5612130" cy="1634490"/>
+                    </a:xfrm>
+                    <a:prstGeom prst="rect">
+                      <a:avLst/>
+                    </a:prstGeom>
+                  </pic:spPr>
+                </pic:pic>
+              </a:graphicData>
+            </a:graphic>
+          </wp:anchor>
+        </w:drawing>
+      </w:r>
+    </w:p>
+    <w:p>
+      <w:r>
+        <w:drawing>
+          <wp:inline distT="0" distB="0" distL="0" distR="0" wp14:anchorId="04ABA226" wp14:editId="5E22EA54">
+            <wp:extent cx="5612130" cy="2559050"/>
+            <wp:effectExtent l="0" t="0" r="7620" b="0"/>
+            <wp:docPr id="6" name="Imagen 6" descr="Texto&#10;&#10;Descripción generada automáticamente"/>
+            <wp:cNvGraphicFramePr>
+              <a:graphicFrameLocks xmlns:a="http://schemas.openxmlformats.org/drawingml/2006/main" noChangeAspect="1"/>
+            </wp:cNvGraphicFramePr>
+            <a:graphic xmlns:a="http://schemas.openxmlformats.org/drawingml/2006/main">
+              <a:graphicData uri="http://schemas.openxmlformats.org/drawingml/2006/picture">
+                <pic:pic xmlns:pic="http://schemas.openxmlformats.org/drawingml/2006/picture">
+                  <pic:nvPicPr>
+                    <pic:cNvPr id="6" name="Imagen 6" descr="Texto&#10;&#10;Descripción generada automáticamente"/>
+                    <pic:cNvPicPr/>
+                  </pic:nvPicPr>
+                  <pic:blipFill>
+                    <a:blip r:embed="rId10"/>
+                    <a:stretch>
+                      <a:fillRect/>
+                    </a:stretch>
+                  </pic:blipFill>
+                  <pic:spPr>
+                    <a:xfrm>
+                      <a:off x="0" y="0"/>
+                      <a:ext cx="5612130" cy="2559050"/>
+                    </a:xfrm>
+                    <a:prstGeom prst="rect">
+                      <a:avLst/>
+                    </a:prstGeom>
+                  </pic:spPr>
+                </pic:pic>
+              </a:graphicData>
+            </a:graphic>
+          </wp:inline>
+        </w:drawing>
+      </w:r>
+    </w:p>
+    <w:p/>
+    <w:p>
+      <w:r>
+        <w:lastRenderedPageBreak/>
+        <w:drawing>
+          <wp:inline distT="0" distB="0" distL="0" distR="0" wp14:anchorId="36AF4401" wp14:editId="21B44639">
+            <wp:extent cx="5612130" cy="4660265"/>
+            <wp:effectExtent l="0" t="0" r="7620" b="6985"/>
+            <wp:docPr id="7" name="Imagen 7" descr="Captura de pantalla de computadora&#10;&#10;Descripción generada automáticamente con confianza media"/>
+            <wp:cNvGraphicFramePr>
+              <a:graphicFrameLocks xmlns:a="http://schemas.openxmlformats.org/drawingml/2006/main" noChangeAspect="1"/>
+            </wp:cNvGraphicFramePr>
+            <a:graphic xmlns:a="http://schemas.openxmlformats.org/drawingml/2006/main">
+              <a:graphicData uri="http://schemas.openxmlformats.org/drawingml/2006/picture">
+                <pic:pic xmlns:pic="http://schemas.openxmlformats.org/drawingml/2006/picture">
+                  <pic:nvPicPr>
+                    <pic:cNvPr id="7" name="Imagen 7" descr="Captura de pantalla de computadora&#10;&#10;Descripción generada automáticamente con confianza media"/>
+                    <pic:cNvPicPr/>
+                  </pic:nvPicPr>
+                  <pic:blipFill>
+                    <a:blip r:embed="rId11"/>
+                    <a:stretch>
+                      <a:fillRect/>
+                    </a:stretch>
+                  </pic:blipFill>
+                  <pic:spPr>
+                    <a:xfrm>
+                      <a:off x="0" y="0"/>
+                      <a:ext cx="5612130" cy="4660265"/>
+                    </a:xfrm>
+                    <a:prstGeom prst="rect">
+                      <a:avLst/>
+                    </a:prstGeom>
+                  </pic:spPr>
+                </pic:pic>
+              </a:graphicData>
+            </a:graphic>
+          </wp:inline>
+        </w:drawing>
+      </w:r>
+    </w:p>
+    <w:p/>
+    <w:p/>
+    <w:p>
+      <w:r>
+        <w:t>GIT</w:t>
+      </w:r>
+    </w:p>
+    <w:p>
+      <w:hyperlink r:id="rId12" w:history="1">
+        <w:r>
+          <w:rPr>
+            <w:rStyle w:val="Hipervnculo"/>
+          </w:rPr>
+          <w:t>https://github.com/edu0425/UC_2_Granados_Pretel_Carlos.git</w:t>
+        </w:r>
+      </w:hyperlink>
     </w:p>
     <w:p/>
     <w:sectPr>
@@ -1245,7 +2109,6 @@
   </w:num>
   <w:num w:numId="2" w16cid:durableId="334302849">
     <w:abstractNumId w:val="2"/>
-    <w:lvlOverride w:ilvl="0"/>
   </w:num>
   <w:num w:numId="3" w16cid:durableId="660043286">
     <w:abstractNumId w:val="1"/>
@@ -1262,7 +2125,6 @@
   </w:num>
   <w:num w:numId="5" w16cid:durableId="1515068282">
     <w:abstractNumId w:val="3"/>
-    <w:lvlOverride w:ilvl="0"/>
   </w:num>
   <w:num w:numId="6" w16cid:durableId="56784759">
     <w:abstractNumId w:val="0"/>
@@ -1393,6 +2255,7 @@
     <w:lsdException w:name="HTML Sample" w:semiHidden="1" w:unhideWhenUsed="1"/>
     <w:lsdException w:name="HTML Typewriter" w:semiHidden="1" w:unhideWhenUsed="1"/>
     <w:lsdException w:name="HTML Variable" w:semiHidden="1" w:unhideWhenUsed="1"/>
+    <w:lsdException w:name="Normal Table" w:semiHidden="1" w:unhideWhenUsed="1"/>
     <w:lsdException w:name="annotation subject" w:semiHidden="1" w:unhideWhenUsed="1"/>
     <w:lsdException w:name="No List" w:semiHidden="1" w:unhideWhenUsed="1"/>
     <w:lsdException w:name="Outline List 1" w:semiHidden="1" w:unhideWhenUsed="1"/>
@@ -1435,8 +2298,11 @@
     <w:lsdException w:name="Table Contemporary" w:semiHidden="1" w:unhideWhenUsed="1"/>
     <w:lsdException w:name="Table Elegant" w:semiHidden="1" w:unhideWhenUsed="1"/>
     <w:lsdException w:name="Table Professional" w:semiHidden="1" w:unhideWhenUsed="1"/>
+    <w:lsdException w:name="Table Subtle 1" w:semiHidden="1" w:unhideWhenUsed="1"/>
     <w:lsdException w:name="Table Subtle 2" w:semiHidden="1" w:unhideWhenUsed="1"/>
     <w:lsdException w:name="Table Web 1" w:semiHidden="1" w:unhideWhenUsed="1"/>
+    <w:lsdException w:name="Table Web 2" w:semiHidden="1" w:unhideWhenUsed="1"/>
+    <w:lsdException w:name="Table Web 3" w:semiHidden="1" w:unhideWhenUsed="1"/>
     <w:lsdException w:name="Balloon Text" w:semiHidden="1" w:unhideWhenUsed="1"/>
     <w:lsdException w:name="Table Grid" w:uiPriority="39"/>
     <w:lsdException w:name="Table Theme" w:semiHidden="1" w:unhideWhenUsed="1"/>
@@ -1719,6 +2585,29 @@
       <w:contextualSpacing/>
     </w:pPr>
   </w:style>
+  <w:style w:type="character" w:styleId="Hipervnculo">
+    <w:name w:val="Hyperlink"/>
+    <w:basedOn w:val="Fuentedeprrafopredeter"/>
+    <w:uiPriority w:val="99"/>
+    <w:unhideWhenUsed/>
+    <w:rsid w:val="00CE1B63"/>
+    <w:rPr>
+      <w:color w:val="0563C1" w:themeColor="hyperlink"/>
+      <w:u w:val="single"/>
+    </w:rPr>
+  </w:style>
+  <w:style w:type="character" w:styleId="Mencinsinresolver">
+    <w:name w:val="Unresolved Mention"/>
+    <w:basedOn w:val="Fuentedeprrafopredeter"/>
+    <w:uiPriority w:val="99"/>
+    <w:semiHidden/>
+    <w:unhideWhenUsed/>
+    <w:rsid w:val="00CE1B63"/>
+    <w:rPr>
+      <w:color w:val="605E5C"/>
+      <w:shd w:val="clear" w:color="auto" w:fill="E1DFDD"/>
+    </w:rPr>
+  </w:style>
 </w:styles>
 </file>
 

</xml_diff>